<commit_message>
AyED, FOD practica 3
</commit_message>
<xml_diff>
--- a/AyED/AyED.docx
+++ b/AyED/AyED.docx
@@ -1654,14 +1654,12 @@
         <w:rPr>
           <w:rFonts w:ascii="Courier New" w:hAnsi="Courier New" w:cs="Courier New"/>
           <w:color w:val="000000" w:themeColor="text1"/>
-          <w:lang w:val="es-ES"/>
         </w:rPr>
       </w:pPr>
       <w:r>
         <w:rPr>
           <w:rFonts w:ascii="Courier New" w:hAnsi="Courier New" w:cs="Courier New"/>
           <w:color w:val="000000" w:themeColor="text1"/>
-          <w:lang w:val="es-ES"/>
         </w:rPr>
         <w:t>intArray = new int[5];</w:t>
       </w:r>
@@ -1674,13 +1672,11 @@
         <w:rPr>
           <w:rFonts w:ascii="Cambria Math" w:hAnsi="Cambria Math" w:cs="Arial"/>
           <w:color w:val="000000" w:themeColor="text1"/>
-          <w:lang w:val="es-ES"/>
         </w:rPr>
       </w:pPr>
       <w:r>
         <w:rPr>
           <w:rFonts w:ascii="Courier New" w:hAnsi="Courier New" w:cs="Courier New"/>
-          <w:lang w:val="es-ES"/>
         </w:rPr>
         <w:t>Cliente[] cliArray = {new Cliente(), new Cliente()}</w:t>
       </w:r>
@@ -1795,12 +1791,14 @@
         <w:rPr>
           <w:rFonts w:ascii="Courier New" w:hAnsi="Courier New" w:cs="Courier New"/>
           <w:color w:val="000000" w:themeColor="text1"/>
+          <w:lang w:val="es-ES"/>
         </w:rPr>
       </w:pPr>
       <w:r>
         <w:rPr>
           <w:rFonts w:ascii="Courier New" w:hAnsi="Courier New" w:cs="Courier New"/>
           <w:color w:val="000000" w:themeColor="text1"/>
+          <w:lang w:val="es-ES"/>
         </w:rPr>
         <w:t>Result = result + elto;</w:t>
       </w:r>
@@ -2978,15 +2976,7 @@
           <w:color w:val="000000" w:themeColor="text1"/>
           <w:lang w:val="es-ES"/>
         </w:rPr>
-        <w:t xml:space="preserve"> </w:t>
-      </w:r>
-      <w:r>
-        <w:rPr>
-          <w:rFonts w:ascii="Arial" w:hAnsi="Arial" w:cs="Arial"/>
-          <w:color w:val="000000" w:themeColor="text1"/>
-          <w:lang w:val="es-ES"/>
-        </w:rPr>
-        <w:t xml:space="preserve">retorna </w:t>
+        <w:t xml:space="preserve"> retorna </w:t>
       </w:r>
       <w:r>
         <w:rPr>
@@ -3790,31 +3780,7 @@
           <w:highlight w:val="lightGray"/>
           <w:lang w:val="es-ES"/>
         </w:rPr>
-        <w:t>Lista</w:t>
-      </w:r>
-      <w:r>
-        <w:rPr>
-          <w:rFonts w:ascii="Courier New" w:hAnsi="Courier New" w:cs="Courier New"/>
-          <w:highlight w:val="lightGray"/>
-          <w:lang w:val="es-ES"/>
-        </w:rPr>
-        <w:t xml:space="preserve">Generica&lt;Integer&gt; lista </w:t>
-      </w:r>
-      <w:r>
-        <w:rPr>
-          <w:rFonts w:ascii="Courier New" w:hAnsi="Courier New" w:cs="Courier New"/>
-          <w:highlight w:val="lightGray"/>
-          <w:lang w:val="es-ES"/>
-        </w:rPr>
-        <w:t>= new Lista</w:t>
-      </w:r>
-      <w:r>
-        <w:rPr>
-          <w:rFonts w:ascii="Courier New" w:hAnsi="Courier New" w:cs="Courier New"/>
-          <w:highlight w:val="lightGray"/>
-          <w:lang w:val="es-ES"/>
-        </w:rPr>
-        <w:t>Generica&lt;Integer&gt;();</w:t>
+        <w:t>ListaGenerica&lt;Integer&gt; lista = new ListaGenerica&lt;Integer&gt;();</w:t>
       </w:r>
     </w:p>
     <w:p>
@@ -4740,14 +4706,7 @@
           <w:noProof/>
           <w:lang w:val="es-ES"/>
         </w:rPr>
-        <w:t xml:space="preserve">Referencia a su hijo </w:t>
-      </w:r>
-      <w:r>
-        <w:rPr>
-          <w:noProof/>
-          <w:lang w:val="es-ES"/>
-        </w:rPr>
-        <w:t>derecho</w:t>
+        <w:t>Referencia a su hijo derecho</w:t>
       </w:r>
     </w:p>
     <w:p>
@@ -5133,14 +5092,7 @@
           <w:noProof/>
           <w:lang w:val="es-ES"/>
         </w:rPr>
-        <w:t>E</w:t>
-      </w:r>
-      <w:r>
-        <w:rPr>
-          <w:noProof/>
-          <w:lang w:val="es-ES"/>
-        </w:rPr>
-        <w:t>valuar expresiones algebraicas o lógicas</w:t>
+        <w:t>Evaluar expresiones algebraicas o lógicas</w:t>
       </w:r>
     </w:p>
     <w:p>
@@ -5258,8 +5210,65 @@
           <w:lang w:val="es-ES"/>
         </w:rPr>
       </w:pPr>
+      <w:r>
+        <w:rPr>
+          <w:noProof/>
+          <w:lang w:val="es-ES"/>
+        </w:rPr>
+        <w:t>Preorde</w:t>
+      </w:r>
+      <w:r>
+        <w:rPr>
+          <w:noProof/>
+          <w:lang w:val="es-ES"/>
+        </w:rPr>
+        <w:t>n: vertice izqquierda dererecha</w:t>
+      </w:r>
+    </w:p>
+    <w:p>
+      <w:pPr>
+        <w:tabs>
+          <w:tab w:val="center" w:pos="4419"/>
+        </w:tabs>
+        <w:rPr>
+          <w:noProof/>
+          <w:lang w:val="es-ES"/>
+        </w:rPr>
+      </w:pPr>
+      <w:r>
+        <w:rPr>
+          <w:noProof/>
+          <w:lang w:val="es-ES"/>
+        </w:rPr>
+        <w:t>Posto</w:t>
+      </w:r>
+      <w:r>
+        <w:rPr>
+          <w:noProof/>
+          <w:lang w:val="es-ES"/>
+        </w:rPr>
+        <w:t>rden: izquierda derecha vertice</w:t>
+      </w:r>
+    </w:p>
+    <w:p>
+      <w:pPr>
+        <w:tabs>
+          <w:tab w:val="center" w:pos="4419"/>
+        </w:tabs>
+        <w:rPr>
+          <w:noProof/>
+          <w:lang w:val="es-ES"/>
+        </w:rPr>
+      </w:pPr>
       <w:bookmarkStart w:id="0" w:name="_GoBack"/>
       <w:bookmarkEnd w:id="0"/>
+      <w:r>
+        <w:rPr>
+          <w:noProof/>
+          <w:lang w:val="es-ES"/>
+        </w:rPr>
+        <w:t>Inorden: izquierda vertice derecha</w:t>
+      </w:r>
     </w:p>
     <w:sectPr>
       <w:pgSz w:w="12240" w:h="15840"/>

</xml_diff>

<commit_message>
Practicas para el parcial
</commit_message>
<xml_diff>
--- a/AyED/AyED.docx
+++ b/AyED/AyED.docx
@@ -5142,8 +5142,6 @@
         </w:rPr>
         <w:t>Traducir expresiones a notación sufija, prefija e infija</w:t>
       </w:r>
-      <w:bookmarkStart w:id="0" w:name="_GoBack"/>
-      <w:bookmarkEnd w:id="0"/>
     </w:p>
     <w:p>
       <w:pPr>
@@ -6703,13 +6701,84 @@
           <w:rStyle w:val="markedcontent"/>
           <w:lang w:val="es-ES"/>
         </w:rPr>
-        <w:t>: Resuelve el problema del espacio utilizando el mismo arreglo dado</w:t>
+        <w:t xml:space="preserve">: </w:t>
       </w:r>
       <w:r>
         <w:rPr>
           <w:rStyle w:val="markedcontent"/>
           <w:lang w:val="es-ES"/>
         </w:rPr>
+        <w:t>Solamente ordena una heap</w:t>
+      </w:r>
+    </w:p>
+    <w:p>
+      <w:pPr>
+        <w:tabs>
+          <w:tab w:val="center" w:pos="4419"/>
+        </w:tabs>
+        <w:ind w:left="360"/>
+        <w:rPr>
+          <w:rStyle w:val="markedcontent"/>
+          <w:lang w:val="es-ES"/>
+        </w:rPr>
+      </w:pPr>
+      <w:r>
+        <w:rPr>
+          <w:rStyle w:val="markedcontent"/>
+          <w:lang w:val="es-ES"/>
+        </w:rPr>
+        <w:t>O(n log n)</w:t>
+      </w:r>
+    </w:p>
+    <w:p>
+      <w:pPr>
+        <w:tabs>
+          <w:tab w:val="center" w:pos="4419"/>
+        </w:tabs>
+        <w:ind w:left="360"/>
+        <w:rPr>
+          <w:rStyle w:val="markedcontent"/>
+          <w:lang w:val="es-ES"/>
+        </w:rPr>
+      </w:pPr>
+      <w:r>
+        <w:rPr>
+          <w:rStyle w:val="markedcontent"/>
+          <w:lang w:val="es-ES"/>
+        </w:rPr>
+        <w:t>Hace en bucle lo siguiente:</w:t>
+      </w:r>
+    </w:p>
+    <w:p>
+      <w:pPr>
+        <w:tabs>
+          <w:tab w:val="center" w:pos="4419"/>
+        </w:tabs>
+        <w:ind w:left="360"/>
+        <w:rPr>
+          <w:rStyle w:val="markedcontent"/>
+          <w:lang w:val="es-ES"/>
+        </w:rPr>
+      </w:pPr>
+      <w:r>
+        <w:rPr>
+          <w:rStyle w:val="markedcontent"/>
+          <w:lang w:val="es-ES"/>
+        </w:rPr>
+        <w:t>Armar una Max (creciente, de menor a mayor) o Min (decreciente, de mayor a menor) heap, filtrando hacia abajo todos los elementos de la heap actual</w:t>
+      </w:r>
+      <w:r>
+        <w:rPr>
+          <w:rStyle w:val="markedcontent"/>
+          <w:lang w:val="es-ES"/>
+        </w:rPr>
+        <w:t xml:space="preserve"> (propiedad del orden)</w:t>
+      </w:r>
+      <w:r>
+        <w:rPr>
+          <w:rStyle w:val="markedcontent"/>
+          <w:lang w:val="es-ES"/>
+        </w:rPr>
         <w:t>.</w:t>
       </w:r>
     </w:p>
@@ -6729,7 +6798,70 @@
           <w:rStyle w:val="markedcontent"/>
           <w:lang w:val="es-ES"/>
         </w:rPr>
-        <w:t>O(n log n)</w:t>
+        <w:t xml:space="preserve">Toma el primer elemento de la Max/Min Heap armada anteriormente y lo </w:t>
+      </w:r>
+      <w:r>
+        <w:rPr>
+          <w:rStyle w:val="markedcontent"/>
+          <w:lang w:val="es-ES"/>
+        </w:rPr>
+        <w:t>intercambia con la última posición de la heap (lo envía al final de la heap y</w:t>
+      </w:r>
+      <w:r>
+        <w:rPr>
+          <w:rStyle w:val="markedcontent"/>
+          <w:lang w:val="es-ES"/>
+        </w:rPr>
+        <w:t xml:space="preserve"> reduce el t</w:t>
+      </w:r>
+      <w:r>
+        <w:rPr>
+          <w:rStyle w:val="markedcontent"/>
+          <w:lang w:val="es-ES"/>
+        </w:rPr>
+        <w:t xml:space="preserve">amaño de la heap, </w:t>
+      </w:r>
+      <w:r>
+        <w:rPr>
+          <w:rStyle w:val="markedcontent"/>
+          <w:lang w:val="es-ES"/>
+        </w:rPr>
+        <w:t>pero no del arreglo</w:t>
+      </w:r>
+      <w:r>
+        <w:rPr>
+          <w:rStyle w:val="markedcontent"/>
+          <w:lang w:val="es-ES"/>
+        </w:rPr>
+        <w:t>, como un Delete</w:t>
+      </w:r>
+      <w:r>
+        <w:rPr>
+          <w:rStyle w:val="markedcontent"/>
+          <w:lang w:val="es-ES"/>
+        </w:rPr>
+        <w:t>. Esto se hace pa</w:t>
+      </w:r>
+      <w:r>
+        <w:rPr>
+          <w:rStyle w:val="markedcontent"/>
+          <w:lang w:val="es-ES"/>
+        </w:rPr>
+        <w:t xml:space="preserve">ra que lo que quede al final </w:t>
+      </w:r>
+      <w:r>
+        <w:rPr>
+          <w:rStyle w:val="markedcontent"/>
+          <w:lang w:val="es-ES"/>
+        </w:rPr>
+        <w:t>sea una nueva heap</w:t>
+      </w:r>
+      <w:r>
+        <w:rPr>
+          <w:rStyle w:val="markedcontent"/>
+          <w:lang w:val="es-ES"/>
+        </w:rPr>
+        <w:t>).</w:t>
       </w:r>
     </w:p>
     <w:p>
@@ -6748,8 +6880,10 @@
           <w:rStyle w:val="markedcontent"/>
           <w:lang w:val="es-ES"/>
         </w:rPr>
-        <w:t>Hace en bucle lo siguiente:</w:t>
-      </w:r>
+        <w:t>Si usas una MaxHeap en un HeapSort, te queda el arreglo de forma creciente (1 -&gt; 2 -&gt; 3)</w:t>
+      </w:r>
+      <w:bookmarkStart w:id="0" w:name="_GoBack"/>
+      <w:bookmarkEnd w:id="0"/>
     </w:p>
     <w:p>
       <w:pPr>
@@ -6758,111 +6892,15 @@
         </w:tabs>
         <w:ind w:left="360"/>
         <w:rPr>
+          <w:lang w:val="es-ES"/>
+        </w:rPr>
+      </w:pPr>
+      <w:r>
+        <w:rPr>
           <w:rStyle w:val="markedcontent"/>
           <w:lang w:val="es-ES"/>
         </w:rPr>
-      </w:pPr>
-      <w:r>
-        <w:rPr>
-          <w:rStyle w:val="markedcontent"/>
-          <w:lang w:val="es-ES"/>
-        </w:rPr>
-        <w:t>Armar una Max (creciente, de menor a mayor) o Min (decreciente, de mayor a menor) heap, filtrando hacia abajo todos los elementos de la heap actual</w:t>
-      </w:r>
-      <w:r>
-        <w:rPr>
-          <w:rStyle w:val="markedcontent"/>
-          <w:lang w:val="es-ES"/>
-        </w:rPr>
-        <w:t xml:space="preserve"> (propiedad del orden)</w:t>
-      </w:r>
-      <w:r>
-        <w:rPr>
-          <w:rStyle w:val="markedcontent"/>
-          <w:lang w:val="es-ES"/>
-        </w:rPr>
-        <w:t>.</w:t>
-      </w:r>
-    </w:p>
-    <w:p>
-      <w:pPr>
-        <w:tabs>
-          <w:tab w:val="center" w:pos="4419"/>
-        </w:tabs>
-        <w:ind w:left="360"/>
-        <w:rPr>
-          <w:lang w:val="es-ES"/>
-        </w:rPr>
-      </w:pPr>
-      <w:r>
-        <w:rPr>
-          <w:rStyle w:val="markedcontent"/>
-          <w:lang w:val="es-ES"/>
-        </w:rPr>
-        <w:t xml:space="preserve">Toma el primer elemento de la Max/Min Heap armada anteriormente y lo </w:t>
-      </w:r>
-      <w:r>
-        <w:rPr>
-          <w:rStyle w:val="markedcontent"/>
-          <w:lang w:val="es-ES"/>
-        </w:rPr>
-        <w:t>intercambia con la última posición de la heap (lo envía al final de la heap y</w:t>
-      </w:r>
-      <w:r>
-        <w:rPr>
-          <w:rStyle w:val="markedcontent"/>
-          <w:lang w:val="es-ES"/>
-        </w:rPr>
-        <w:t xml:space="preserve"> reduce el t</w:t>
-      </w:r>
-      <w:r>
-        <w:rPr>
-          <w:rStyle w:val="markedcontent"/>
-          <w:lang w:val="es-ES"/>
-        </w:rPr>
-        <w:t xml:space="preserve">amaño de la heap, </w:t>
-      </w:r>
-      <w:r>
-        <w:rPr>
-          <w:rStyle w:val="markedcontent"/>
-          <w:lang w:val="es-ES"/>
-        </w:rPr>
-        <w:t>pero no del arreglo</w:t>
-      </w:r>
-      <w:r>
-        <w:rPr>
-          <w:rStyle w:val="markedcontent"/>
-          <w:lang w:val="es-ES"/>
-        </w:rPr>
-        <w:t>, como un Delete</w:t>
-      </w:r>
-      <w:r>
-        <w:rPr>
-          <w:rStyle w:val="markedcontent"/>
-          <w:lang w:val="es-ES"/>
-        </w:rPr>
-        <w:t>. Esto se hace pa</w:t>
-      </w:r>
-      <w:r>
-        <w:rPr>
-          <w:rStyle w:val="markedcontent"/>
-          <w:lang w:val="es-ES"/>
-        </w:rPr>
-        <w:t xml:space="preserve">ra que lo que quede al final </w:t>
-      </w:r>
-      <w:r>
-        <w:rPr>
-          <w:rStyle w:val="markedcontent"/>
-          <w:lang w:val="es-ES"/>
-        </w:rPr>
-        <w:t>sea una nueva heap</w:t>
-      </w:r>
-      <w:r>
-        <w:rPr>
-          <w:rStyle w:val="markedcontent"/>
-          <w:lang w:val="es-ES"/>
-        </w:rPr>
-        <w:t>).</w:t>
+        <w:t>Si usas una MinHeap en un HeapSort, te queda el arreglo de forma decreciente (50 -&gt; 40 -&gt; 30)</w:t>
       </w:r>
     </w:p>
     <w:sectPr>

</xml_diff>